<commit_message>
Fix standard receiver rule's bugs.
</commit_message>
<xml_diff>
--- a/resources/template/domGroup/OM.docx
+++ b/resources/template/domGroup/OM.docx
@@ -23,13 +23,19 @@
       <w:r>
         <w:t xml:space="preserve">Operation Mapping </w:t>
       </w:r>
+      <w:r>
+        <w:t>parameter</w:t>
+      </w:r>
+      <w:r>
+        <w:t xml:space="preserve"> list belong to operation mapping </w:t>
+      </w:r>
+      <w:r>
+        <w:t xml:space="preserve"> </w:t>
+      </w:r>
       <w:bookmarkStart w:id="0" w:name="_GoBack"/>
       <w:bookmarkEnd w:id="0"/>
       <w:r>
-        <w:t>parameter</w:t>
-      </w:r>
-      <w:r>
-        <w:t xml:space="preserve"> list belong to operation mapping $</w:t>
+        <w:t>$</w:t>
       </w:r>
       <w:r>
         <w:t>Operation</w:t>
@@ -41,6 +47,199 @@
         <w:t>.</w:t>
       </w:r>
     </w:p>
+    <w:p>
+      <w:pPr>
+        <w:pStyle w:val="Heading3"/>
+      </w:pPr>
+      <w:r>
+        <w:t xml:space="preserve">Operation Mapping: </w:t>
+      </w:r>
+    </w:p>
+    <w:tbl>
+      <w:tblPr>
+        <w:tblW w:w="5000" w:type="pct"/>
+        <w:tblBorders>
+          <w:top w:val="single" w:sz="4" w:space="0" w:color="auto"/>
+          <w:left w:val="single" w:sz="4" w:space="0" w:color="auto"/>
+          <w:bottom w:val="single" w:sz="4" w:space="0" w:color="auto"/>
+          <w:right w:val="single" w:sz="4" w:space="0" w:color="auto"/>
+          <w:insideH w:val="single" w:sz="4" w:space="0" w:color="auto"/>
+          <w:insideV w:val="single" w:sz="4" w:space="0" w:color="auto"/>
+        </w:tblBorders>
+        <w:tblLook w:val="01E0" w:firstRow="1" w:lastRow="1" w:firstColumn="1" w:lastColumn="1" w:noHBand="0" w:noVBand="0"/>
+      </w:tblPr>
+      <w:tblGrid>
+        <w:gridCol w:w="3145"/>
+        <w:gridCol w:w="6205"/>
+      </w:tblGrid>
+      <w:tr>
+        <w:trPr>
+          <w:trHeight w:val="314"/>
+        </w:trPr>
+        <w:tc>
+          <w:tcPr>
+            <w:tcW w:w="5000" w:type="pct"/>
+            <w:gridSpan w:val="2"/>
+            <w:shd w:val="clear" w:color="auto" w:fill="8496B0" w:themeFill="text2" w:themeFillTint="99"/>
+          </w:tcPr>
+          <w:p>
+            <w:pPr>
+              <w:spacing w:line="276" w:lineRule="auto"/>
+              <w:jc w:val="both"/>
+              <w:rPr>
+                <w:rFonts w:ascii="Calibri" w:hAnsi="Calibri"/>
+                <w:b/>
+                <w:sz w:val="22"/>
+                <w:szCs w:val="22"/>
+                <w:lang w:eastAsia="zh-CN"/>
+              </w:rPr>
+            </w:pPr>
+            <w:r>
+              <w:rPr>
+                <w:rFonts w:ascii="Calibri" w:hAnsi="Calibri"/>
+                <w:b/>
+                <w:sz w:val="22"/>
+                <w:szCs w:val="22"/>
+                <w:lang w:eastAsia="zh-CN"/>
+              </w:rPr>
+              <w:t>Operation Mapping</w:t>
+            </w:r>
+          </w:p>
+        </w:tc>
+      </w:tr>
+      <w:tr>
+        <w:trPr>
+          <w:trHeight w:val="314"/>
+        </w:trPr>
+        <w:tc>
+          <w:tcPr>
+            <w:tcW w:w="1682" w:type="pct"/>
+            <w:shd w:val="clear" w:color="auto" w:fill="BFBFBF" w:themeFill="background1" w:themeFillShade="BF"/>
+          </w:tcPr>
+          <w:p>
+            <w:pPr>
+              <w:spacing w:line="276" w:lineRule="auto"/>
+              <w:jc w:val="both"/>
+              <w:rPr>
+                <w:rFonts w:ascii="Calibri" w:hAnsi="Calibri"/>
+                <w:b/>
+                <w:sz w:val="22"/>
+                <w:szCs w:val="22"/>
+              </w:rPr>
+            </w:pPr>
+            <w:r>
+              <w:rPr>
+                <w:rFonts w:ascii="Calibri" w:hAnsi="Calibri"/>
+                <w:b/>
+                <w:sz w:val="22"/>
+                <w:szCs w:val="22"/>
+              </w:rPr>
+              <w:t>Name</w:t>
+            </w:r>
+          </w:p>
+        </w:tc>
+        <w:tc>
+          <w:tcPr>
+            <w:tcW w:w="3318" w:type="pct"/>
+          </w:tcPr>
+          <w:p>
+            <w:pPr>
+              <w:spacing w:line="276" w:lineRule="auto"/>
+              <w:jc w:val="both"/>
+            </w:pPr>
+            <w:r>
+              <w:t>$Name_Value</w:t>
+            </w:r>
+          </w:p>
+        </w:tc>
+      </w:tr>
+      <w:tr>
+        <w:tc>
+          <w:tcPr>
+            <w:tcW w:w="1682" w:type="pct"/>
+            <w:shd w:val="clear" w:color="auto" w:fill="BFBFBF" w:themeFill="background1" w:themeFillShade="BF"/>
+          </w:tcPr>
+          <w:p>
+            <w:pPr>
+              <w:spacing w:line="276" w:lineRule="auto"/>
+              <w:jc w:val="both"/>
+              <w:rPr>
+                <w:rFonts w:ascii="Calibri" w:hAnsi="Calibri"/>
+                <w:b/>
+                <w:sz w:val="22"/>
+                <w:szCs w:val="22"/>
+              </w:rPr>
+            </w:pPr>
+            <w:r>
+              <w:rPr>
+                <w:rFonts w:ascii="Calibri" w:hAnsi="Calibri"/>
+                <w:b/>
+                <w:sz w:val="22"/>
+                <w:szCs w:val="22"/>
+              </w:rPr>
+              <w:t>NameSpace</w:t>
+            </w:r>
+          </w:p>
+        </w:tc>
+        <w:tc>
+          <w:tcPr>
+            <w:tcW w:w="3318" w:type="pct"/>
+          </w:tcPr>
+          <w:p>
+            <w:pPr>
+              <w:spacing w:line="276" w:lineRule="auto"/>
+              <w:jc w:val="both"/>
+            </w:pPr>
+            <w:r>
+              <w:t>$NameSpace_Value</w:t>
+            </w:r>
+          </w:p>
+        </w:tc>
+      </w:tr>
+      <w:tr>
+        <w:tc>
+          <w:tcPr>
+            <w:tcW w:w="1682" w:type="pct"/>
+            <w:shd w:val="clear" w:color="auto" w:fill="BFBFBF" w:themeFill="background1" w:themeFillShade="BF"/>
+          </w:tcPr>
+          <w:p>
+            <w:pPr>
+              <w:spacing w:line="276" w:lineRule="auto"/>
+              <w:jc w:val="both"/>
+              <w:rPr>
+                <w:rFonts w:ascii="Calibri" w:hAnsi="Calibri"/>
+                <w:b/>
+                <w:sz w:val="22"/>
+                <w:szCs w:val="22"/>
+              </w:rPr>
+            </w:pPr>
+            <w:r>
+              <w:rPr>
+                <w:rFonts w:ascii="Calibri" w:hAnsi="Calibri"/>
+                <w:b/>
+                <w:sz w:val="22"/>
+                <w:szCs w:val="22"/>
+              </w:rPr>
+              <w:t>Software component version</w:t>
+            </w:r>
+          </w:p>
+        </w:tc>
+        <w:tc>
+          <w:tcPr>
+            <w:tcW w:w="3318" w:type="pct"/>
+          </w:tcPr>
+          <w:p>
+            <w:pPr>
+              <w:spacing w:line="276" w:lineRule="auto"/>
+              <w:jc w:val="both"/>
+            </w:pPr>
+            <w:r>
+              <w:t>$ComponentID_Value</w:t>
+            </w:r>
+          </w:p>
+        </w:tc>
+      </w:tr>
+    </w:tbl>
     <w:p/>
     <w:sectPr>
       <w:pgSz w:w="12240" w:h="15840"/>

</xml_diff>